<commit_message>
Added a new line about C programming
</commit_message>
<xml_diff>
--- a/Programming/Programming With C.docx
+++ b/Programming/Programming With C.docx
@@ -13,9 +13,15 @@
       </w:r>
     </w:p>
     <w:p>
+      <w:r>
+        <w:t>Programming improves our mental faculty.</w:t>
+      </w:r>
+    </w:p>
+    <w:p>
       <w:bookmarkStart w:id="0" w:name="_GoBack"/>
       <w:bookmarkEnd w:id="0"/>
     </w:p>
+    <w:p/>
     <w:sectPr>
       <w:pgSz w:w="12240" w:h="15840"/>
       <w:pgMar w:top="1440" w:right="1440" w:bottom="1440" w:left="1440" w:header="720" w:footer="720" w:gutter="0"/>

</xml_diff>